<commit_message>
Commit inicial. Activitys: Resumo de Teste, Fim de Test, Commit de teste, gravação de teste e xml correspondentes. Testes criados: Abstracto, Força de sinal(dummy) Persistencia: SQLite(por acabar), Servidor(por fazer)
</commit_message>
<xml_diff>
--- a/docs/Proposta projecto a31612.docx
+++ b/docs/Proposta projecto a31612.docx
@@ -4,18 +4,833 @@
   <w:body>
     <w:p>
       <w:pPr>
-        <w:rPr>
-          <w:sz w:val="28"/>
-          <w:lang w:val="en-US"/>
-        </w:rPr>
-      </w:pPr>
-      <w:r>
-        <w:rPr>
-          <w:b/>
-          <w:sz w:val="28"/>
-          <w:lang w:val="en-US"/>
-        </w:rPr>
-        <w:t>Project proposal</w:t>
+        <w:jc w:val="center"/>
+        <w:rPr>
+          <w:b/>
+          <w:sz w:val="32"/>
+          <w:lang w:val="en-US"/>
+        </w:rPr>
+      </w:pPr>
+      <w:r>
+        <w:rPr>
+          <w:b/>
+          <w:sz w:val="32"/>
+          <w:lang w:val="en-US"/>
+        </w:rPr>
+        <w:t xml:space="preserve">ISEL - </w:t>
+      </w:r>
+      <w:proofErr w:type="spellStart"/>
+      <w:r>
+        <w:rPr>
+          <w:b/>
+          <w:sz w:val="32"/>
+          <w:lang w:val="en-US"/>
+        </w:rPr>
+        <w:t>Instituto</w:t>
+      </w:r>
+      <w:proofErr w:type="spellEnd"/>
+      <w:r>
+        <w:rPr>
+          <w:b/>
+          <w:sz w:val="32"/>
+          <w:lang w:val="en-US"/>
+        </w:rPr>
+        <w:t xml:space="preserve"> Superior de </w:t>
+      </w:r>
+      <w:proofErr w:type="spellStart"/>
+      <w:r>
+        <w:rPr>
+          <w:b/>
+          <w:sz w:val="32"/>
+          <w:lang w:val="en-US"/>
+        </w:rPr>
+        <w:t>Engenharia</w:t>
+      </w:r>
+      <w:proofErr w:type="spellEnd"/>
+      <w:r>
+        <w:rPr>
+          <w:b/>
+          <w:sz w:val="32"/>
+          <w:lang w:val="en-US"/>
+        </w:rPr>
+        <w:t xml:space="preserve"> de </w:t>
+      </w:r>
+      <w:proofErr w:type="spellStart"/>
+      <w:r>
+        <w:rPr>
+          <w:b/>
+          <w:sz w:val="32"/>
+          <w:lang w:val="en-US"/>
+        </w:rPr>
+        <w:t>Lisboa</w:t>
+      </w:r>
+      <w:proofErr w:type="spellEnd"/>
+    </w:p>
+    <w:p>
+      <w:pPr>
+        <w:jc w:val="center"/>
+        <w:rPr>
+          <w:b/>
+          <w:sz w:val="28"/>
+          <w:lang w:val="en-US"/>
+        </w:rPr>
+      </w:pPr>
+    </w:p>
+    <w:p>
+      <w:pPr>
+        <w:jc w:val="center"/>
+        <w:rPr>
+          <w:b/>
+          <w:sz w:val="32"/>
+        </w:rPr>
+      </w:pPr>
+      <w:proofErr w:type="spellStart"/>
+      <w:r>
+        <w:rPr>
+          <w:b/>
+          <w:sz w:val="32"/>
+        </w:rPr>
+        <w:t>Department</w:t>
+      </w:r>
+      <w:proofErr w:type="spellEnd"/>
+      <w:r>
+        <w:rPr>
+          <w:b/>
+          <w:sz w:val="32"/>
+        </w:rPr>
+        <w:t xml:space="preserve"> </w:t>
+      </w:r>
+      <w:proofErr w:type="spellStart"/>
+      <w:r>
+        <w:rPr>
+          <w:b/>
+          <w:sz w:val="32"/>
+        </w:rPr>
+        <w:t>of</w:t>
+      </w:r>
+      <w:proofErr w:type="spellEnd"/>
+      <w:r>
+        <w:rPr>
+          <w:b/>
+          <w:sz w:val="32"/>
+        </w:rPr>
+        <w:t xml:space="preserve"> </w:t>
+      </w:r>
+      <w:proofErr w:type="spellStart"/>
+      <w:r>
+        <w:rPr>
+          <w:b/>
+          <w:sz w:val="32"/>
+        </w:rPr>
+        <w:t>Electronics</w:t>
+      </w:r>
+      <w:proofErr w:type="spellEnd"/>
+      <w:r>
+        <w:rPr>
+          <w:b/>
+          <w:sz w:val="32"/>
+        </w:rPr>
+        <w:t xml:space="preserve">, </w:t>
+      </w:r>
+      <w:proofErr w:type="spellStart"/>
+      <w:r>
+        <w:rPr>
+          <w:b/>
+          <w:sz w:val="32"/>
+        </w:rPr>
+        <w:t>Telecommunications</w:t>
+      </w:r>
+      <w:proofErr w:type="spellEnd"/>
+      <w:r>
+        <w:rPr>
+          <w:b/>
+          <w:sz w:val="32"/>
+        </w:rPr>
+        <w:t xml:space="preserve"> </w:t>
+      </w:r>
+      <w:proofErr w:type="spellStart"/>
+      <w:r>
+        <w:rPr>
+          <w:b/>
+          <w:sz w:val="32"/>
+        </w:rPr>
+        <w:t>and</w:t>
+      </w:r>
+      <w:proofErr w:type="spellEnd"/>
+      <w:r>
+        <w:rPr>
+          <w:b/>
+          <w:sz w:val="32"/>
+        </w:rPr>
+        <w:t xml:space="preserve"> </w:t>
+      </w:r>
+      <w:proofErr w:type="spellStart"/>
+      <w:r>
+        <w:rPr>
+          <w:b/>
+          <w:sz w:val="32"/>
+        </w:rPr>
+        <w:t>Computers</w:t>
+      </w:r>
+      <w:proofErr w:type="spellEnd"/>
+      <w:r>
+        <w:rPr>
+          <w:b/>
+          <w:sz w:val="32"/>
+        </w:rPr>
+        <w:t> </w:t>
+      </w:r>
+      <w:proofErr w:type="spellStart"/>
+      <w:r>
+        <w:rPr>
+          <w:b/>
+          <w:sz w:val="32"/>
+        </w:rPr>
+        <w:t>Engineering</w:t>
+      </w:r>
+      <w:proofErr w:type="spellEnd"/>
+    </w:p>
+    <w:p>
+      <w:pPr>
+        <w:jc w:val="center"/>
+        <w:rPr>
+          <w:b/>
+          <w:sz w:val="32"/>
+        </w:rPr>
+      </w:pPr>
+      <w:r>
+        <w:rPr>
+          <w:b/>
+          <w:noProof/>
+          <w:sz w:val="32"/>
+          <w:lang w:eastAsia="pt-PT"/>
+        </w:rPr>
+        <w:drawing>
+          <wp:anchor distT="0" distB="0" distL="114300" distR="114300" simplePos="0" relativeHeight="251660288" behindDoc="0" locked="0" layoutInCell="1" allowOverlap="1">
+            <wp:simplePos x="0" y="0"/>
+            <wp:positionH relativeFrom="column">
+              <wp:posOffset>1912620</wp:posOffset>
+            </wp:positionH>
+            <wp:positionV relativeFrom="paragraph">
+              <wp:posOffset>399415</wp:posOffset>
+            </wp:positionV>
+            <wp:extent cx="1793875" cy="1776730"/>
+            <wp:effectExtent l="0" t="0" r="0" b="0"/>
+            <wp:wrapNone/>
+            <wp:docPr id="12" name="Imagem 12"/>
+            <wp:cNvGraphicFramePr>
+              <a:graphicFrameLocks xmlns:a="http://schemas.openxmlformats.org/drawingml/2006/main" noChangeAspect="1"/>
+            </wp:cNvGraphicFramePr>
+            <a:graphic xmlns:a="http://schemas.openxmlformats.org/drawingml/2006/main">
+              <a:graphicData uri="http://schemas.openxmlformats.org/drawingml/2006/picture">
+                <pic:pic xmlns:pic="http://schemas.openxmlformats.org/drawingml/2006/picture">
+                  <pic:nvPicPr>
+                    <pic:cNvPr id="0" name="isel.gif"/>
+                    <pic:cNvPicPr/>
+                  </pic:nvPicPr>
+                  <pic:blipFill>
+                    <a:blip r:embed="rId7" cstate="print">
+                      <a:extLst>
+                        <a:ext uri="{28A0092B-C50C-407E-A947-70E740481C1C}">
+                          <a14:useLocalDpi xmlns="" xmlns:wpc="http://schemas.microsoft.com/office/word/2010/wordprocessingCanvas" xmlns:mc="http://schemas.openxmlformats.org/markup-compatibility/2006" xmlns:o="urn:schemas-microsoft-com:office:office" xmlns:v="urn:schemas-microsoft-com:vml" xmlns:wp14="http://schemas.microsoft.com/office/word/2010/wordprocessingDrawing" xmlns:w10="urn:schemas-microsoft-com:office:word" xmlns:w="http://schemas.openxmlformats.org/wordprocessingml/2006/main" xmlns:w14="http://schemas.microsoft.com/office/word/2010/wordml" xmlns:wpg="http://schemas.microsoft.com/office/word/2010/wordprocessingGroup" xmlns:wpi="http://schemas.microsoft.com/office/word/2010/wordprocessingInk" xmlns:wps="http://schemas.microsoft.com/office/word/2010/wordprocessingShape" xmlns:a14="http://schemas.microsoft.com/office/drawing/2010/main" val="0"/>
+                        </a:ext>
+                      </a:extLst>
+                    </a:blip>
+                    <a:stretch>
+                      <a:fillRect/>
+                    </a:stretch>
+                  </pic:blipFill>
+                  <pic:spPr>
+                    <a:xfrm>
+                      <a:off x="0" y="0"/>
+                      <a:ext cx="1793875" cy="1776730"/>
+                    </a:xfrm>
+                    <a:prstGeom prst="rect">
+                      <a:avLst/>
+                    </a:prstGeom>
+                  </pic:spPr>
+                </pic:pic>
+              </a:graphicData>
+            </a:graphic>
+          </wp:anchor>
+        </w:drawing>
+      </w:r>
+    </w:p>
+    <w:p>
+      <w:pPr>
+        <w:jc w:val="center"/>
+        <w:rPr>
+          <w:b/>
+          <w:sz w:val="28"/>
+        </w:rPr>
+      </w:pPr>
+    </w:p>
+    <w:p>
+      <w:pPr>
+        <w:jc w:val="center"/>
+        <w:rPr>
+          <w:b/>
+          <w:sz w:val="28"/>
+        </w:rPr>
+      </w:pPr>
+    </w:p>
+    <w:p>
+      <w:pPr>
+        <w:jc w:val="center"/>
+        <w:rPr>
+          <w:b/>
+          <w:sz w:val="28"/>
+        </w:rPr>
+      </w:pPr>
+    </w:p>
+    <w:p>
+      <w:pPr>
+        <w:jc w:val="center"/>
+        <w:rPr>
+          <w:b/>
+          <w:sz w:val="28"/>
+        </w:rPr>
+      </w:pPr>
+    </w:p>
+    <w:p>
+      <w:pPr>
+        <w:jc w:val="center"/>
+        <w:rPr>
+          <w:b/>
+          <w:sz w:val="28"/>
+        </w:rPr>
+      </w:pPr>
+    </w:p>
+    <w:p>
+      <w:pPr>
+        <w:jc w:val="center"/>
+        <w:rPr>
+          <w:b/>
+          <w:sz w:val="28"/>
+        </w:rPr>
+      </w:pPr>
+    </w:p>
+    <w:p>
+      <w:pPr>
+        <w:jc w:val="center"/>
+        <w:rPr>
+          <w:b/>
+          <w:sz w:val="32"/>
+        </w:rPr>
+      </w:pPr>
+      <w:r>
+        <w:rPr>
+          <w:b/>
+          <w:sz w:val="32"/>
+        </w:rPr>
+        <w:t>Project</w:t>
+      </w:r>
+      <w:r>
+        <w:rPr>
+          <w:b/>
+          <w:sz w:val="32"/>
+        </w:rPr>
+        <w:t xml:space="preserve"> </w:t>
+      </w:r>
+      <w:proofErr w:type="spellStart"/>
+      <w:r>
+        <w:rPr>
+          <w:b/>
+          <w:sz w:val="32"/>
+        </w:rPr>
+        <w:t>and</w:t>
+      </w:r>
+      <w:proofErr w:type="spellEnd"/>
+      <w:r>
+        <w:rPr>
+          <w:b/>
+          <w:sz w:val="32"/>
+        </w:rPr>
+        <w:t xml:space="preserve"> </w:t>
+      </w:r>
+      <w:proofErr w:type="spellStart"/>
+      <w:r>
+        <w:rPr>
+          <w:b/>
+          <w:sz w:val="32"/>
+        </w:rPr>
+        <w:t>Seminary</w:t>
+      </w:r>
+      <w:proofErr w:type="spellEnd"/>
+    </w:p>
+    <w:p>
+      <w:pPr>
+        <w:jc w:val="center"/>
+        <w:rPr>
+          <w:b/>
+          <w:sz w:val="32"/>
+        </w:rPr>
+      </w:pPr>
+    </w:p>
+    <w:p>
+      <w:pPr>
+        <w:jc w:val="center"/>
+        <w:rPr>
+          <w:b/>
+          <w:sz w:val="28"/>
+        </w:rPr>
+      </w:pPr>
+    </w:p>
+    <w:p>
+      <w:pPr>
+        <w:jc w:val="center"/>
+        <w:rPr>
+          <w:b/>
+          <w:sz w:val="28"/>
+        </w:rPr>
+      </w:pPr>
+      <w:r>
+        <w:rPr>
+          <w:b/>
+          <w:sz w:val="32"/>
+        </w:rPr>
+        <w:t xml:space="preserve">Project </w:t>
+      </w:r>
+      <w:proofErr w:type="spellStart"/>
+      <w:r>
+        <w:rPr>
+          <w:b/>
+          <w:sz w:val="32"/>
+        </w:rPr>
+        <w:t>Proposal</w:t>
+      </w:r>
+      <w:proofErr w:type="spellEnd"/>
+      <w:r>
+        <w:rPr>
+          <w:b/>
+          <w:sz w:val="32"/>
+        </w:rPr>
+        <w:t>:</w:t>
+      </w:r>
+    </w:p>
+    <w:p>
+      <w:pPr>
+        <w:jc w:val="center"/>
+        <w:rPr>
+          <w:b/>
+          <w:sz w:val="28"/>
+        </w:rPr>
+      </w:pPr>
+      <w:r>
+        <w:rPr>
+          <w:b/>
+          <w:sz w:val="28"/>
+        </w:rPr>
+        <w:t xml:space="preserve">LTE Network </w:t>
+      </w:r>
+      <w:proofErr w:type="spellStart"/>
+      <w:r>
+        <w:rPr>
+          <w:b/>
+          <w:sz w:val="28"/>
+        </w:rPr>
+        <w:t>Shakedown</w:t>
+      </w:r>
+      <w:proofErr w:type="spellEnd"/>
+      <w:r>
+        <w:rPr>
+          <w:b/>
+          <w:sz w:val="28"/>
+        </w:rPr>
+        <w:t xml:space="preserve"> </w:t>
+      </w:r>
+      <w:proofErr w:type="spellStart"/>
+      <w:r>
+        <w:rPr>
+          <w:b/>
+          <w:sz w:val="28"/>
+        </w:rPr>
+        <w:t>App</w:t>
+      </w:r>
+      <w:proofErr w:type="spellEnd"/>
+    </w:p>
+    <w:p>
+      <w:pPr>
+        <w:rPr>
+          <w:b/>
+          <w:sz w:val="28"/>
+        </w:rPr>
+      </w:pPr>
+    </w:p>
+    <w:p>
+      <w:pPr>
+        <w:rPr>
+          <w:b/>
+          <w:sz w:val="28"/>
+        </w:rPr>
+      </w:pPr>
+    </w:p>
+    <w:p>
+      <w:pPr>
+        <w:rPr>
+          <w:sz w:val="24"/>
+        </w:rPr>
+      </w:pPr>
+    </w:p>
+    <w:tbl>
+      <w:tblPr>
+        <w:tblStyle w:val="Tabelacomgrelha"/>
+        <w:tblW w:w="6665" w:type="dxa"/>
+        <w:tblInd w:w="923" w:type="dxa"/>
+        <w:tblLayout w:type="fixed"/>
+        <w:tblLook w:val="04A0"/>
+      </w:tblPr>
+      <w:tblGrid>
+        <w:gridCol w:w="1070"/>
+        <w:gridCol w:w="1765"/>
+        <w:gridCol w:w="2519"/>
+        <w:gridCol w:w="1311"/>
+      </w:tblGrid>
+      <w:tr>
+        <w:tc>
+          <w:tcPr>
+            <w:tcW w:w="1070" w:type="dxa"/>
+          </w:tcPr>
+          <w:p>
+            <w:pPr>
+              <w:jc w:val="center"/>
+              <w:rPr>
+                <w:b/>
+                <w:sz w:val="24"/>
+              </w:rPr>
+            </w:pPr>
+            <w:proofErr w:type="spellStart"/>
+            <w:r>
+              <w:rPr>
+                <w:b/>
+                <w:sz w:val="24"/>
+              </w:rPr>
+              <w:t>Guiders</w:t>
+            </w:r>
+            <w:proofErr w:type="spellEnd"/>
+            <w:r>
+              <w:rPr>
+                <w:b/>
+                <w:sz w:val="24"/>
+              </w:rPr>
+              <w:t>:</w:t>
+            </w:r>
+          </w:p>
+          <w:p>
+            <w:pPr>
+              <w:jc w:val="center"/>
+              <w:rPr>
+                <w:sz w:val="24"/>
+              </w:rPr>
+            </w:pPr>
+          </w:p>
+        </w:tc>
+        <w:tc>
+          <w:tcPr>
+            <w:tcW w:w="1765" w:type="dxa"/>
+          </w:tcPr>
+          <w:p>
+            <w:pPr>
+              <w:jc w:val="center"/>
+            </w:pPr>
+            <w:r>
+              <w:t>Nome</w:t>
+            </w:r>
+          </w:p>
+        </w:tc>
+        <w:tc>
+          <w:tcPr>
+            <w:tcW w:w="2519" w:type="dxa"/>
+          </w:tcPr>
+          <w:p>
+            <w:pPr>
+              <w:jc w:val="center"/>
+            </w:pPr>
+            <w:r>
+              <w:t>Contacto 1</w:t>
+            </w:r>
+          </w:p>
+        </w:tc>
+        <w:tc>
+          <w:tcPr>
+            <w:tcW w:w="1311" w:type="dxa"/>
+          </w:tcPr>
+          <w:p>
+            <w:pPr>
+              <w:jc w:val="center"/>
+            </w:pPr>
+            <w:r>
+              <w:t>Contacto 2</w:t>
+            </w:r>
+          </w:p>
+        </w:tc>
+      </w:tr>
+      <w:tr>
+        <w:tc>
+          <w:tcPr>
+            <w:tcW w:w="1070" w:type="dxa"/>
+          </w:tcPr>
+          <w:p>
+            <w:pPr>
+              <w:jc w:val="center"/>
+              <w:rPr>
+                <w:sz w:val="24"/>
+              </w:rPr>
+            </w:pPr>
+          </w:p>
+        </w:tc>
+        <w:tc>
+          <w:tcPr>
+            <w:tcW w:w="1765" w:type="dxa"/>
+          </w:tcPr>
+          <w:p>
+            <w:pPr>
+              <w:jc w:val="center"/>
+            </w:pPr>
+            <w:proofErr w:type="spellStart"/>
+            <w:r>
+              <w:t>Engº</w:t>
+            </w:r>
+            <w:proofErr w:type="spellEnd"/>
+            <w:r>
+              <w:t xml:space="preserve"> Pedro Pereira</w:t>
+            </w:r>
+          </w:p>
+        </w:tc>
+        <w:tc>
+          <w:tcPr>
+            <w:tcW w:w="2519" w:type="dxa"/>
+          </w:tcPr>
+          <w:p>
+            <w:pPr>
+              <w:jc w:val="center"/>
+            </w:pPr>
+            <w:proofErr w:type="gramStart"/>
+            <w:r>
+              <w:t>palex@cc.isel.ipl.pt</w:t>
+            </w:r>
+            <w:proofErr w:type="gramEnd"/>
+          </w:p>
+        </w:tc>
+        <w:tc>
+          <w:tcPr>
+            <w:tcW w:w="1311" w:type="dxa"/>
+          </w:tcPr>
+          <w:p>
+            <w:pPr>
+              <w:jc w:val="center"/>
+            </w:pPr>
+          </w:p>
+        </w:tc>
+      </w:tr>
+      <w:tr>
+        <w:tc>
+          <w:tcPr>
+            <w:tcW w:w="1070" w:type="dxa"/>
+          </w:tcPr>
+          <w:p>
+            <w:pPr>
+              <w:jc w:val="center"/>
+              <w:rPr>
+                <w:sz w:val="24"/>
+              </w:rPr>
+            </w:pPr>
+          </w:p>
+        </w:tc>
+        <w:tc>
+          <w:tcPr>
+            <w:tcW w:w="1765" w:type="dxa"/>
+          </w:tcPr>
+          <w:p>
+            <w:pPr>
+              <w:jc w:val="center"/>
+            </w:pPr>
+            <w:proofErr w:type="spellStart"/>
+            <w:r>
+              <w:t>Engº</w:t>
+            </w:r>
+            <w:proofErr w:type="spellEnd"/>
+            <w:r>
+              <w:t xml:space="preserve"> Nuno Cota</w:t>
+            </w:r>
+          </w:p>
+        </w:tc>
+        <w:tc>
+          <w:tcPr>
+            <w:tcW w:w="2519" w:type="dxa"/>
+          </w:tcPr>
+          <w:p>
+            <w:pPr>
+              <w:jc w:val="center"/>
+            </w:pPr>
+            <w:proofErr w:type="gramStart"/>
+            <w:r>
+              <w:t>ncota@deetc.isel.ipl.pt</w:t>
+            </w:r>
+            <w:proofErr w:type="gramEnd"/>
+          </w:p>
+        </w:tc>
+        <w:tc>
+          <w:tcPr>
+            <w:tcW w:w="1311" w:type="dxa"/>
+          </w:tcPr>
+          <w:p>
+            <w:pPr>
+              <w:jc w:val="center"/>
+            </w:pPr>
+          </w:p>
+        </w:tc>
+      </w:tr>
+      <w:tr>
+        <w:tc>
+          <w:tcPr>
+            <w:tcW w:w="1070" w:type="dxa"/>
+          </w:tcPr>
+          <w:p>
+            <w:pPr>
+              <w:jc w:val="center"/>
+              <w:rPr>
+                <w:sz w:val="24"/>
+              </w:rPr>
+            </w:pPr>
+            <w:proofErr w:type="spellStart"/>
+            <w:r>
+              <w:rPr>
+                <w:b/>
+                <w:sz w:val="24"/>
+              </w:rPr>
+              <w:t>Student</w:t>
+            </w:r>
+            <w:proofErr w:type="spellEnd"/>
+            <w:r>
+              <w:rPr>
+                <w:b/>
+                <w:sz w:val="24"/>
+              </w:rPr>
+              <w:t>:</w:t>
+            </w:r>
+          </w:p>
+        </w:tc>
+        <w:tc>
+          <w:tcPr>
+            <w:tcW w:w="1765" w:type="dxa"/>
+          </w:tcPr>
+          <w:p>
+            <w:pPr>
+              <w:jc w:val="center"/>
+            </w:pPr>
+          </w:p>
+        </w:tc>
+        <w:tc>
+          <w:tcPr>
+            <w:tcW w:w="2519" w:type="dxa"/>
+          </w:tcPr>
+          <w:p>
+            <w:pPr>
+              <w:jc w:val="center"/>
+            </w:pPr>
+          </w:p>
+        </w:tc>
+        <w:tc>
+          <w:tcPr>
+            <w:tcW w:w="1311" w:type="dxa"/>
+          </w:tcPr>
+          <w:p>
+            <w:pPr>
+              <w:jc w:val="center"/>
+            </w:pPr>
+          </w:p>
+        </w:tc>
+      </w:tr>
+      <w:tr>
+        <w:tc>
+          <w:tcPr>
+            <w:tcW w:w="1070" w:type="dxa"/>
+          </w:tcPr>
+          <w:p>
+            <w:pPr>
+              <w:jc w:val="center"/>
+              <w:rPr>
+                <w:sz w:val="24"/>
+              </w:rPr>
+            </w:pPr>
+          </w:p>
+        </w:tc>
+        <w:tc>
+          <w:tcPr>
+            <w:tcW w:w="1765" w:type="dxa"/>
+          </w:tcPr>
+          <w:p>
+            <w:pPr>
+              <w:jc w:val="center"/>
+            </w:pPr>
+            <w:r>
+              <w:t>André Cunha</w:t>
+            </w:r>
+          </w:p>
+        </w:tc>
+        <w:tc>
+          <w:tcPr>
+            <w:tcW w:w="2519" w:type="dxa"/>
+          </w:tcPr>
+          <w:p>
+            <w:pPr>
+              <w:jc w:val="center"/>
+            </w:pPr>
+            <w:r>
+              <w:t>31612@alunos.isel.pt</w:t>
+            </w:r>
+          </w:p>
+        </w:tc>
+        <w:tc>
+          <w:tcPr>
+            <w:tcW w:w="1311" w:type="dxa"/>
+          </w:tcPr>
+          <w:p>
+            <w:pPr>
+              <w:jc w:val="center"/>
+            </w:pPr>
+            <w:r>
+              <w:t>918399288</w:t>
+            </w:r>
+          </w:p>
+        </w:tc>
+      </w:tr>
+    </w:tbl>
+    <w:p>
+      <w:pPr>
+        <w:jc w:val="center"/>
+        <w:rPr>
+          <w:b/>
+          <w:sz w:val="28"/>
+          <w:lang w:val="en-US"/>
+        </w:rPr>
+      </w:pPr>
+    </w:p>
+    <w:p>
+      <w:pPr>
+        <w:rPr>
+          <w:b/>
+          <w:sz w:val="28"/>
+          <w:lang w:val="en-US"/>
+        </w:rPr>
+      </w:pPr>
+      <w:r>
+        <w:rPr>
+          <w:b/>
+          <w:sz w:val="28"/>
+          <w:lang w:val="en-US"/>
+        </w:rPr>
+        <w:br w:type="page"/>
+      </w:r>
+      <w:r>
+        <w:rPr>
+          <w:b/>
+          <w:sz w:val="28"/>
+          <w:lang w:val="en-US"/>
+        </w:rPr>
+        <w:lastRenderedPageBreak/>
+        <w:t>Background</w:t>
       </w:r>
     </w:p>
     <w:p>
@@ -29,75 +844,6 @@
         <w:rPr>
           <w:lang w:val="en-US"/>
         </w:rPr>
-        <w:t>LTE Network Shakedown App</w:t>
-      </w:r>
-    </w:p>
-    <w:p>
-      <w:pPr>
-        <w:rPr>
-          <w:lang w:val="en-US"/>
-        </w:rPr>
-      </w:pPr>
-    </w:p>
-    <w:p>
-      <w:pPr>
-        <w:rPr>
-          <w:b/>
-          <w:sz w:val="28"/>
-          <w:lang w:val="en-US"/>
-        </w:rPr>
-      </w:pPr>
-      <w:r>
-        <w:rPr>
-          <w:b/>
-          <w:sz w:val="28"/>
-          <w:lang w:val="en-US"/>
-        </w:rPr>
-        <w:t>Title</w:t>
-      </w:r>
-    </w:p>
-    <w:p>
-      <w:pPr>
-        <w:rPr>
-          <w:lang w:val="en-US"/>
-        </w:rPr>
-      </w:pPr>
-      <w:r>
-        <w:rPr>
-          <w:lang w:val="en-US"/>
-        </w:rPr>
-        <w:tab/>
-        <w:t>Android app for gathering mobile network details</w:t>
-      </w:r>
-    </w:p>
-    <w:p>
-      <w:pPr>
-        <w:rPr>
-          <w:b/>
-          <w:sz w:val="28"/>
-          <w:lang w:val="en-US"/>
-        </w:rPr>
-      </w:pPr>
-      <w:r>
-        <w:rPr>
-          <w:b/>
-          <w:sz w:val="28"/>
-          <w:lang w:val="en-US"/>
-        </w:rPr>
-        <w:t>Background</w:t>
-      </w:r>
-    </w:p>
-    <w:p>
-      <w:pPr>
-        <w:ind w:firstLine="708"/>
-        <w:rPr>
-          <w:lang w:val="en-US"/>
-        </w:rPr>
-      </w:pPr>
-      <w:r>
-        <w:rPr>
-          <w:lang w:val="en-US"/>
-        </w:rPr>
         <w:t>Despite</w:t>
       </w:r>
       <w:r>
@@ -200,7 +946,19 @@
         <w:rPr>
           <w:lang w:val="en-US"/>
         </w:rPr>
-        <w:t xml:space="preserve"> market, felt the need for a free, easy to port app, that would convert Android devices into network analyzers with as little modifications has possible</w:t>
+        <w:t xml:space="preserve"> market, felt the need for a</w:t>
+      </w:r>
+      <w:r>
+        <w:rPr>
+          <w:lang w:val="en-US"/>
+        </w:rPr>
+        <w:t>n</w:t>
+      </w:r>
+      <w:r>
+        <w:rPr>
+          <w:lang w:val="en-US"/>
+        </w:rPr>
+        <w:t xml:space="preserve"> easy to port app, that would convert Android devices into network analyzers with as little modifications has possible</w:t>
       </w:r>
       <w:r>
         <w:rPr>
@@ -245,6 +1003,15 @@
         </w:rPr>
         <w:t xml:space="preserve">. </w:t>
       </w:r>
+    </w:p>
+    <w:p>
+      <w:pPr>
+        <w:rPr>
+          <w:b/>
+          <w:sz w:val="28"/>
+          <w:lang w:val="en-US"/>
+        </w:rPr>
+      </w:pPr>
     </w:p>
     <w:p>
       <w:pPr>
@@ -411,6 +1178,15 @@
           <w:lang w:val="en-US"/>
         </w:rPr>
       </w:pPr>
+    </w:p>
+    <w:p>
+      <w:pPr>
+        <w:rPr>
+          <w:b/>
+          <w:sz w:val="28"/>
+          <w:lang w:val="en-US"/>
+        </w:rPr>
+      </w:pPr>
       <w:r>
         <w:rPr>
           <w:b/>
@@ -504,7 +1280,6 @@
     <w:p>
       <w:pPr>
         <w:rPr>
-          <w:b/>
           <w:lang w:val="en-US"/>
         </w:rPr>
       </w:pPr>
@@ -515,13 +1290,23 @@
         </w:rPr>
         <w:br w:type="page"/>
       </w:r>
-      <w:r>
-        <w:rPr>
-          <w:b/>
+    </w:p>
+    <w:p>
+      <w:pPr>
+        <w:rPr>
+          <w:b/>
+          <w:sz w:val="28"/>
+          <w:lang w:val="en-US"/>
+        </w:rPr>
+      </w:pPr>
+      <w:r>
+        <w:rPr>
+          <w:b/>
+          <w:sz w:val="28"/>
           <w:lang w:val="en-US"/>
         </w:rPr>
         <w:lastRenderedPageBreak/>
-        <w:t>Scope</w:t>
+        <w:t>Constraints and assumptions</w:t>
       </w:r>
     </w:p>
     <w:p>
@@ -535,101 +1320,45 @@
         <w:rPr>
           <w:lang w:val="en-US"/>
         </w:rPr>
-        <w:t xml:space="preserve">The functional scope of the Project and isn’t limited to CYCLOID. It’s meant to be free and </w:t>
-      </w:r>
-      <w:r>
-        <w:rPr>
-          <w:lang w:val="en-US"/>
-        </w:rPr>
-        <w:t>avai</w:t>
-      </w:r>
-      <w:r>
-        <w:rPr>
-          <w:lang w:val="en-US"/>
-        </w:rPr>
-        <w:t>l</w:t>
-      </w:r>
-      <w:r>
-        <w:rPr>
-          <w:lang w:val="en-US"/>
-        </w:rPr>
-        <w:t>able</w:t>
-      </w:r>
-      <w:r>
-        <w:rPr>
-          <w:lang w:val="en-US"/>
-        </w:rPr>
-        <w:t xml:space="preserve"> at android App Store for </w:t>
-      </w:r>
-      <w:r>
-        <w:rPr>
-          <w:lang w:val="en-US"/>
-        </w:rPr>
-        <w:t>whomever</w:t>
-      </w:r>
-      <w:r>
-        <w:rPr>
-          <w:lang w:val="en-US"/>
-        </w:rPr>
-        <w:t xml:space="preserve"> </w:t>
-      </w:r>
-      <w:r>
-        <w:rPr>
-          <w:lang w:val="en-US"/>
-        </w:rPr>
-        <w:t>wants’</w:t>
-      </w:r>
-      <w:r>
-        <w:rPr>
-          <w:lang w:val="en-US"/>
-        </w:rPr>
-        <w:t xml:space="preserve"> to use it:</w:t>
-      </w:r>
-    </w:p>
-    <w:p>
-      <w:pPr>
-        <w:pStyle w:val="PargrafodaLista"/>
-        <w:numPr>
-          <w:ilvl w:val="0"/>
-          <w:numId w:val="3"/>
-        </w:numPr>
-        <w:rPr>
-          <w:lang w:val="en-US"/>
-        </w:rPr>
-      </w:pPr>
-      <w:r>
-        <w:rPr>
-          <w:lang w:val="en-US"/>
-        </w:rPr>
-        <w:t>Has a measure tool for scanning and gathering network data</w:t>
-      </w:r>
-    </w:p>
-    <w:p>
-      <w:pPr>
-        <w:pStyle w:val="PargrafodaLista"/>
-        <w:numPr>
-          <w:ilvl w:val="0"/>
-          <w:numId w:val="3"/>
-        </w:numPr>
-        <w:rPr>
-          <w:lang w:val="en-US"/>
-        </w:rPr>
-      </w:pPr>
-      <w:r>
-        <w:rPr>
-          <w:lang w:val="en-US"/>
-        </w:rPr>
-        <w:t>For educational purposes, allowing students to have a free, easy to port application to measure data</w:t>
-      </w:r>
-    </w:p>
-    <w:p>
-      <w:pPr>
-        <w:rPr>
-          <w:lang w:val="en-US"/>
-        </w:rPr>
-      </w:pPr>
-      <w:r>
-        <w:rPr>
+        <w:t>In order to confirm the measures are correct I will require another device (not using my application) to perform the scanning of the mobile networks. Also it would be best if I could test the App with other devices than my own to have a sense of how much effort is made into allowing other devices to run the App. Additional details of network information may be suggested by CYCLOID with each meeting, therefore the application must allow these accommodations with relative ease.</w:t>
+      </w:r>
+    </w:p>
+    <w:p>
+      <w:pPr>
+        <w:rPr>
+          <w:b/>
+          <w:lang w:val="en-US"/>
+        </w:rPr>
+      </w:pPr>
+    </w:p>
+    <w:p>
+      <w:pPr>
+        <w:ind w:left="708" w:hanging="708"/>
+        <w:rPr>
+          <w:b/>
+          <w:sz w:val="28"/>
+          <w:lang w:val="en-US"/>
+        </w:rPr>
+      </w:pPr>
+      <w:r>
+        <w:rPr>
+          <w:b/>
+          <w:sz w:val="28"/>
+          <w:lang w:val="en-US"/>
+        </w:rPr>
+        <w:t>Design</w:t>
+      </w:r>
+    </w:p>
+    <w:p>
+      <w:pPr>
+        <w:rPr>
+          <w:b/>
+          <w:lang w:val="en-US"/>
+        </w:rPr>
+      </w:pPr>
+      <w:r>
+        <w:rPr>
+          <w:b/>
           <w:noProof/>
           <w:lang w:eastAsia="pt-PT"/>
         </w:rPr>
@@ -637,31 +1366,31 @@
           <wp:anchor distT="0" distB="0" distL="114300" distR="114300" simplePos="0" relativeHeight="251658240" behindDoc="1" locked="0" layoutInCell="1" allowOverlap="1">
             <wp:simplePos x="0" y="0"/>
             <wp:positionH relativeFrom="column">
-              <wp:posOffset>5715</wp:posOffset>
+              <wp:posOffset>-63500</wp:posOffset>
             </wp:positionH>
             <wp:positionV relativeFrom="paragraph">
-              <wp:posOffset>757555</wp:posOffset>
+              <wp:posOffset>102870</wp:posOffset>
             </wp:positionV>
-            <wp:extent cx="5585460" cy="4170680"/>
-            <wp:effectExtent l="171450" t="133350" r="358140" b="306070"/>
+            <wp:extent cx="5586730" cy="4163060"/>
+            <wp:effectExtent l="171450" t="133350" r="356870" b="313690"/>
             <wp:wrapTight wrapText="bothSides">
               <wp:wrapPolygon edited="0">
-                <wp:start x="810" y="-691"/>
-                <wp:lineTo x="221" y="-592"/>
-                <wp:lineTo x="-663" y="296"/>
-                <wp:lineTo x="-663" y="21409"/>
-                <wp:lineTo x="-147" y="22988"/>
-                <wp:lineTo x="442" y="23185"/>
-                <wp:lineTo x="21880" y="23185"/>
-                <wp:lineTo x="21954" y="23185"/>
-                <wp:lineTo x="22322" y="22988"/>
-                <wp:lineTo x="22469" y="22988"/>
-                <wp:lineTo x="22911" y="21705"/>
-                <wp:lineTo x="22911" y="888"/>
-                <wp:lineTo x="22985" y="395"/>
-                <wp:lineTo x="22101" y="-592"/>
-                <wp:lineTo x="21512" y="-691"/>
-                <wp:lineTo x="810" y="-691"/>
+                <wp:start x="810" y="-692"/>
+                <wp:lineTo x="221" y="-593"/>
+                <wp:lineTo x="-663" y="297"/>
+                <wp:lineTo x="-663" y="21448"/>
+                <wp:lineTo x="-147" y="23030"/>
+                <wp:lineTo x="442" y="23228"/>
+                <wp:lineTo x="21875" y="23228"/>
+                <wp:lineTo x="21949" y="23228"/>
+                <wp:lineTo x="22317" y="23030"/>
+                <wp:lineTo x="22464" y="23030"/>
+                <wp:lineTo x="22906" y="21745"/>
+                <wp:lineTo x="22906" y="890"/>
+                <wp:lineTo x="22980" y="395"/>
+                <wp:lineTo x="22096" y="-593"/>
+                <wp:lineTo x="21507" y="-692"/>
+                <wp:lineTo x="810" y="-692"/>
               </wp:wrapPolygon>
             </wp:wrapTight>
             <wp:docPr id="3" name="Imagem 2" descr="AppStruct.jpg"/>
@@ -676,7 +1405,7 @@
                     <pic:cNvPicPr/>
                   </pic:nvPicPr>
                   <pic:blipFill>
-                    <a:blip r:embed="rId5" cstate="print"/>
+                    <a:blip r:embed="rId8" cstate="print"/>
                     <a:srcRect r="27856"/>
                     <a:stretch>
                       <a:fillRect/>
@@ -685,7 +1414,7 @@
                   <pic:spPr>
                     <a:xfrm>
                       <a:off x="0" y="0"/>
-                      <a:ext cx="5585460" cy="4170680"/>
+                      <a:ext cx="5586730" cy="4163060"/>
                     </a:xfrm>
                     <a:prstGeom prst="rect">
                       <a:avLst/>
@@ -707,29 +1436,6 @@
           </wp:anchor>
         </w:drawing>
       </w:r>
-    </w:p>
-    <w:p>
-      <w:pPr>
-        <w:rPr>
-          <w:b/>
-          <w:lang w:val="en-US"/>
-        </w:rPr>
-      </w:pPr>
-      <w:r>
-        <w:rPr>
-          <w:b/>
-          <w:lang w:val="en-US"/>
-        </w:rPr>
-        <w:t>Design</w:t>
-      </w:r>
-    </w:p>
-    <w:p>
-      <w:pPr>
-        <w:rPr>
-          <w:b/>
-          <w:lang w:val="en-US"/>
-        </w:rPr>
-      </w:pPr>
       <w:r>
         <w:rPr>
           <w:b/>
@@ -742,39 +1448,67 @@
       <w:pPr>
         <w:rPr>
           <w:b/>
-          <w:lang w:val="en-US"/>
-        </w:rPr>
-      </w:pPr>
-    </w:p>
-    <w:p>
-      <w:pPr>
-        <w:rPr>
-          <w:b/>
-          <w:sz w:val="28"/>
-          <w:lang w:val="en-US"/>
-        </w:rPr>
-      </w:pPr>
-      <w:r>
-        <w:rPr>
-          <w:b/>
-          <w:sz w:val="28"/>
-          <w:lang w:val="en-US"/>
-        </w:rPr>
-        <w:t>Major milestones</w:t>
-      </w:r>
-    </w:p>
-    <w:p>
-      <w:pPr>
-        <w:ind w:firstLine="360"/>
-        <w:rPr>
-          <w:lang w:val="en-US"/>
-        </w:rPr>
-      </w:pPr>
-      <w:r>
-        <w:rPr>
-          <w:lang w:val="en-US"/>
-        </w:rPr>
-        <w:t>Detailed plans will be produced as part</w:t>
+          <w:sz w:val="28"/>
+          <w:lang w:val="en-US"/>
+        </w:rPr>
+      </w:pPr>
+      <w:r>
+        <w:rPr>
+          <w:b/>
+          <w:sz w:val="28"/>
+          <w:lang w:val="en-US"/>
+        </w:rPr>
+        <w:lastRenderedPageBreak/>
+        <w:t>Planning &amp; Schedule</w:t>
+      </w:r>
+    </w:p>
+    <w:p>
+      <w:pPr>
+        <w:rPr>
+          <w:lang w:val="en-US"/>
+        </w:rPr>
+      </w:pPr>
+      <w:r>
+        <w:rPr>
+          <w:lang w:val="en-US"/>
+        </w:rPr>
+        <w:tab/>
+      </w:r>
+      <w:r>
+        <w:rPr>
+          <w:lang w:val="en-US"/>
+        </w:rPr>
+        <w:t>After c</w:t>
+      </w:r>
+      <w:r>
+        <w:rPr>
+          <w:lang w:val="en-US"/>
+        </w:rPr>
+        <w:t xml:space="preserve">onsidering the </w:t>
+      </w:r>
+      <w:r>
+        <w:rPr>
+          <w:lang w:val="en-US"/>
+        </w:rPr>
+        <w:t xml:space="preserve">major milestones and </w:t>
+      </w:r>
+      <w:r>
+        <w:rPr>
+          <w:lang w:val="en-US"/>
+        </w:rPr>
+        <w:t>some initial planning</w:t>
+      </w:r>
+      <w:r>
+        <w:rPr>
+          <w:lang w:val="en-US"/>
+        </w:rPr>
+        <w:t xml:space="preserve"> we established some deadlines</w:t>
+      </w:r>
+      <w:r>
+        <w:rPr>
+          <w:lang w:val="en-US"/>
+        </w:rPr>
+        <w:t>,</w:t>
       </w:r>
       <w:r>
         <w:rPr>
@@ -786,19 +1520,35 @@
         <w:rPr>
           <w:lang w:val="en-US"/>
         </w:rPr>
-        <w:t xml:space="preserve">of the Project Initiation Document, but the following milestones </w:t>
-      </w:r>
-      <w:r>
-        <w:rPr>
-          <w:lang w:val="en-US"/>
-        </w:rPr>
-        <w:t>are mandatory</w:t>
-      </w:r>
-      <w:r>
-        <w:rPr>
-          <w:lang w:val="en-US"/>
-        </w:rPr>
-        <w:t>:</w:t>
+        <w:t>however since we haven’t heard CYCLOID initial briefing these milestones might change after our meeting.</w:t>
+      </w:r>
+    </w:p>
+    <w:p>
+      <w:pPr>
+        <w:pStyle w:val="PargrafodaLista"/>
+        <w:numPr>
+          <w:ilvl w:val="0"/>
+          <w:numId w:val="6"/>
+        </w:numPr>
+        <w:rPr>
+          <w:u w:val="single"/>
+          <w:lang w:val="en-US"/>
+        </w:rPr>
+      </w:pPr>
+      <w:r>
+        <w:rPr>
+          <w:b/>
+          <w:u w:val="single"/>
+          <w:lang w:val="en-US"/>
+        </w:rPr>
+        <w:t>Project proposal</w:t>
+      </w:r>
+      <w:r>
+        <w:rPr>
+          <w:u w:val="single"/>
+          <w:lang w:val="en-US"/>
+        </w:rPr>
+        <w:t xml:space="preserve"> -&gt; 17 March 2014</w:t>
       </w:r>
     </w:p>
     <w:p>
@@ -809,24 +1559,56 @@
           <w:numId w:val="2"/>
         </w:numPr>
         <w:rPr>
-          <w:u w:val="single"/>
-          <w:lang w:val="en-US"/>
-        </w:rPr>
-      </w:pPr>
-      <w:r>
-        <w:rPr>
-          <w:b/>
-          <w:u w:val="single"/>
-          <w:lang w:val="en-US"/>
-        </w:rPr>
-        <w:t>Project proposal</w:t>
-      </w:r>
-      <w:r>
-        <w:rPr>
-          <w:u w:val="single"/>
-          <w:lang w:val="en-US"/>
-        </w:rPr>
-        <w:t xml:space="preserve"> -&gt; 17 March 2014</w:t>
+          <w:lang w:val="en-US"/>
+        </w:rPr>
+      </w:pPr>
+      <w:r>
+        <w:rPr>
+          <w:lang w:val="en-US"/>
+        </w:rPr>
+        <w:t>CYCLOID</w:t>
+      </w:r>
+      <w:r>
+        <w:rPr>
+          <w:lang w:val="en-US"/>
+        </w:rPr>
+        <w:t xml:space="preserve"> meeting</w:t>
+      </w:r>
+      <w:r>
+        <w:rPr>
+          <w:lang w:val="en-US"/>
+        </w:rPr>
+        <w:t xml:space="preserve"> and brainstorm</w:t>
+      </w:r>
+      <w:r>
+        <w:rPr>
+          <w:lang w:val="en-US"/>
+        </w:rPr>
+        <w:t>(*)</w:t>
+      </w:r>
+      <w:r>
+        <w:rPr>
+          <w:lang w:val="en-US"/>
+        </w:rPr>
+        <w:t xml:space="preserve"> </w:t>
+      </w:r>
+      <w:r>
+        <w:rPr>
+          <w:lang w:val="en-US"/>
+        </w:rPr>
+        <w:t>-&gt; 31</w:t>
+      </w:r>
+      <w:r>
+        <w:rPr>
+          <w:lang w:val="en-US"/>
+        </w:rPr>
+        <w:t xml:space="preserve"> March</w:t>
+      </w:r>
+      <w:r>
+        <w:rPr>
+          <w:lang w:val="en-US"/>
+        </w:rPr>
+        <w:t xml:space="preserve"> 2014</w:t>
       </w:r>
     </w:p>
     <w:p>
@@ -837,24 +1619,44 @@
           <w:numId w:val="2"/>
         </w:numPr>
         <w:rPr>
-          <w:u w:val="single"/>
-          <w:lang w:val="en-US"/>
-        </w:rPr>
-      </w:pPr>
-      <w:r>
-        <w:rPr>
-          <w:b/>
-          <w:u w:val="single"/>
-          <w:lang w:val="en-US"/>
-        </w:rPr>
-        <w:t>Progress report and individual presentation</w:t>
-      </w:r>
-      <w:r>
-        <w:rPr>
-          <w:u w:val="single"/>
-          <w:lang w:val="en-US"/>
-        </w:rPr>
-        <w:t xml:space="preserve"> -&gt; 5 May 2014</w:t>
+          <w:lang w:val="en-US"/>
+        </w:rPr>
+      </w:pPr>
+      <w:r>
+        <w:rPr>
+          <w:lang w:val="en-US"/>
+        </w:rPr>
+        <w:t>Research of native functions -</w:t>
+      </w:r>
+      <w:r>
+        <w:rPr>
+          <w:lang w:val="en-US"/>
+        </w:rPr>
+        <w:t xml:space="preserve">&gt; </w:t>
+      </w:r>
+      <w:r>
+        <w:rPr>
+          <w:lang w:val="en-US"/>
+        </w:rPr>
+        <w:t>7</w:t>
+      </w:r>
+      <w:r>
+        <w:rPr>
+          <w:lang w:val="en-US"/>
+        </w:rPr>
+        <w:t xml:space="preserve"> </w:t>
+      </w:r>
+      <w:r>
+        <w:rPr>
+          <w:lang w:val="en-US"/>
+        </w:rPr>
+        <w:t>April</w:t>
+      </w:r>
+      <w:r>
+        <w:rPr>
+          <w:lang w:val="en-US"/>
+        </w:rPr>
+        <w:t xml:space="preserve"> 2014</w:t>
       </w:r>
     </w:p>
     <w:p>
@@ -865,24 +1667,26 @@
           <w:numId w:val="2"/>
         </w:numPr>
         <w:rPr>
-          <w:u w:val="single"/>
-          <w:lang w:val="en-US"/>
-        </w:rPr>
-      </w:pPr>
-      <w:r>
-        <w:rPr>
-          <w:b/>
-          <w:u w:val="single"/>
-          <w:lang w:val="en-US"/>
-        </w:rPr>
-        <w:t>Cardboard and beta version</w:t>
-      </w:r>
-      <w:r>
-        <w:rPr>
-          <w:u w:val="single"/>
-          <w:lang w:val="en-US"/>
-        </w:rPr>
-        <w:t xml:space="preserve"> -&gt; 16 June 2014</w:t>
+          <w:lang w:val="en-US"/>
+        </w:rPr>
+      </w:pPr>
+      <w:r>
+        <w:rPr>
+          <w:lang w:val="en-US"/>
+        </w:rPr>
+        <w:t xml:space="preserve">Working prototype with limited functionality </w:t>
+      </w:r>
+      <w:r>
+        <w:rPr>
+          <w:lang w:val="en-US"/>
+        </w:rPr>
+        <w:t>-&gt;</w:t>
+      </w:r>
+      <w:r>
+        <w:rPr>
+          <w:lang w:val="en-US"/>
+        </w:rPr>
+        <w:t xml:space="preserve"> 21 April 2014</w:t>
       </w:r>
     </w:p>
     <w:p>
@@ -898,132 +1702,15 @@
       </w:pPr>
       <w:r>
         <w:rPr>
-          <w:b/>
-          <w:u w:val="single"/>
-          <w:lang w:val="en-US"/>
-        </w:rPr>
-        <w:t>Final version</w:t>
-      </w:r>
-      <w:r>
-        <w:rPr>
-          <w:u w:val="single"/>
-          <w:lang w:val="en-US"/>
-        </w:rPr>
-        <w:t xml:space="preserve"> -&gt; 26 July 2014</w:t>
-      </w:r>
-    </w:p>
-    <w:p>
-      <w:pPr>
-        <w:rPr>
-          <w:b/>
-          <w:lang w:val="en-US"/>
-        </w:rPr>
-      </w:pPr>
-    </w:p>
-    <w:p>
-      <w:pPr>
-        <w:rPr>
-          <w:b/>
-          <w:sz w:val="28"/>
-          <w:lang w:val="en-US"/>
-        </w:rPr>
-      </w:pPr>
-      <w:r>
-        <w:rPr>
-          <w:b/>
-          <w:sz w:val="28"/>
-          <w:lang w:val="en-US"/>
-        </w:rPr>
-        <w:t>Planning &amp; Schedule</w:t>
-      </w:r>
-    </w:p>
-    <w:p>
-      <w:pPr>
-        <w:rPr>
-          <w:lang w:val="en-US"/>
-        </w:rPr>
-      </w:pPr>
-      <w:r>
-        <w:rPr>
-          <w:lang w:val="en-US"/>
-        </w:rPr>
-        <w:tab/>
-      </w:r>
-      <w:r>
-        <w:rPr>
-          <w:lang w:val="en-US"/>
-        </w:rPr>
-        <w:t>After c</w:t>
-      </w:r>
-      <w:r>
-        <w:rPr>
-          <w:lang w:val="en-US"/>
-        </w:rPr>
-        <w:t xml:space="preserve">onsidering the </w:t>
-      </w:r>
-      <w:r>
-        <w:rPr>
-          <w:lang w:val="en-US"/>
-        </w:rPr>
-        <w:t xml:space="preserve">major milestones and </w:t>
-      </w:r>
-      <w:r>
-        <w:rPr>
-          <w:lang w:val="en-US"/>
-        </w:rPr>
-        <w:t>some initial planning</w:t>
-      </w:r>
-      <w:r>
-        <w:rPr>
-          <w:lang w:val="en-US"/>
-        </w:rPr>
-        <w:t xml:space="preserve"> we established some deadlines</w:t>
-      </w:r>
-      <w:r>
-        <w:rPr>
-          <w:lang w:val="en-US"/>
-        </w:rPr>
-        <w:t>,</w:t>
-      </w:r>
-      <w:r>
-        <w:rPr>
-          <w:lang w:val="en-US"/>
-        </w:rPr>
-        <w:t xml:space="preserve"> </w:t>
-      </w:r>
-      <w:r>
-        <w:rPr>
-          <w:lang w:val="en-US"/>
-        </w:rPr>
-        <w:t>however since we haven’t heard CYCLOID initial briefing these milestones might change after our meeting.</w:t>
-      </w:r>
-    </w:p>
-    <w:p>
-      <w:pPr>
-        <w:pStyle w:val="PargrafodaLista"/>
-        <w:numPr>
-          <w:ilvl w:val="0"/>
-          <w:numId w:val="6"/>
-        </w:numPr>
-        <w:rPr>
-          <w:u w:val="single"/>
-          <w:lang w:val="en-US"/>
-        </w:rPr>
-      </w:pPr>
-      <w:r>
-        <w:rPr>
-          <w:b/>
-          <w:u w:val="single"/>
-          <w:lang w:val="en-US"/>
-        </w:rPr>
-        <w:t>Project proposal</w:t>
-      </w:r>
-      <w:r>
-        <w:rPr>
-          <w:u w:val="single"/>
-          <w:lang w:val="en-US"/>
-        </w:rPr>
-        <w:t xml:space="preserve"> -&gt; 17 March 2014</w:t>
+          <w:lang w:val="en-US"/>
+        </w:rPr>
+        <w:t>Almost-fully working prototype</w:t>
+      </w:r>
+      <w:r>
+        <w:rPr>
+          <w:lang w:val="en-US"/>
+        </w:rPr>
+        <w:t xml:space="preserve"> -&gt; 28 April 2014</w:t>
       </w:r>
     </w:p>
     <w:p>
@@ -1041,49 +1728,32 @@
         <w:rPr>
           <w:lang w:val="en-US"/>
         </w:rPr>
-        <w:t>CYCLOID</w:t>
-      </w:r>
-      <w:r>
-        <w:rPr>
-          <w:lang w:val="en-US"/>
-        </w:rPr>
-        <w:t xml:space="preserve"> meeting</w:t>
-      </w:r>
-      <w:r>
-        <w:rPr>
-          <w:lang w:val="en-US"/>
-        </w:rPr>
-        <w:t xml:space="preserve"> and brainstorm</w:t>
-      </w:r>
-      <w:r>
-        <w:rPr>
-          <w:lang w:val="en-US"/>
-        </w:rPr>
-        <w:t>(*)</w:t>
-      </w:r>
-      <w:r>
-        <w:rPr>
-          <w:lang w:val="en-US"/>
-        </w:rPr>
-        <w:t xml:space="preserve"> </w:t>
-      </w:r>
-      <w:r>
-        <w:rPr>
-          <w:lang w:val="en-US"/>
-        </w:rPr>
-        <w:t>-&gt; 31</w:t>
-      </w:r>
-      <w:r>
-        <w:rPr>
-          <w:lang w:val="en-US"/>
-        </w:rPr>
-        <w:t xml:space="preserve"> March</w:t>
-      </w:r>
-      <w:r>
-        <w:rPr>
-          <w:lang w:val="en-US"/>
-        </w:rPr>
-        <w:t xml:space="preserve"> 2014</w:t>
+        <w:t>1</w:t>
+      </w:r>
+      <w:r>
+        <w:rPr>
+          <w:vertAlign w:val="superscript"/>
+          <w:lang w:val="en-US"/>
+        </w:rPr>
+        <w:t>st</w:t>
+      </w:r>
+      <w:r>
+        <w:rPr>
+          <w:lang w:val="en-US"/>
+        </w:rPr>
+        <w:t xml:space="preserve"> Phase </w:t>
+      </w:r>
+      <w:r>
+        <w:rPr>
+          <w:lang w:val="en-US"/>
+        </w:rPr>
+        <w:t xml:space="preserve">Review </w:t>
+      </w:r>
+      <w:r>
+        <w:rPr>
+          <w:lang w:val="en-US"/>
+        </w:rPr>
+        <w:t>-&gt; 5 May 2014</w:t>
       </w:r>
     </w:p>
     <w:p>
@@ -1099,39 +1769,17 @@
       </w:pPr>
       <w:r>
         <w:rPr>
-          <w:lang w:val="en-US"/>
-        </w:rPr>
-        <w:t>Research of native functions -</w:t>
-      </w:r>
-      <w:r>
-        <w:rPr>
-          <w:lang w:val="en-US"/>
-        </w:rPr>
-        <w:t xml:space="preserve">&gt; </w:t>
-      </w:r>
-      <w:r>
-        <w:rPr>
-          <w:lang w:val="en-US"/>
-        </w:rPr>
-        <w:t>7</w:t>
-      </w:r>
-      <w:r>
-        <w:rPr>
-          <w:lang w:val="en-US"/>
-        </w:rPr>
-        <w:t xml:space="preserve"> </w:t>
-      </w:r>
-      <w:r>
-        <w:rPr>
-          <w:lang w:val="en-US"/>
-        </w:rPr>
-        <w:t>April</w:t>
-      </w:r>
-      <w:r>
-        <w:rPr>
-          <w:lang w:val="en-US"/>
-        </w:rPr>
-        <w:t xml:space="preserve"> 2014</w:t>
+          <w:b/>
+          <w:u w:val="single"/>
+          <w:lang w:val="en-US"/>
+        </w:rPr>
+        <w:t>Progress report and individual presentation</w:t>
+      </w:r>
+      <w:r>
+        <w:rPr>
+          <w:lang w:val="en-US"/>
+        </w:rPr>
+        <w:t xml:space="preserve"> -&gt; 5 May 2014</w:t>
       </w:r>
     </w:p>
     <w:p>
@@ -1149,19 +1797,20 @@
         <w:rPr>
           <w:lang w:val="en-US"/>
         </w:rPr>
-        <w:t xml:space="preserve">Working prototype with limited functionality </w:t>
-      </w:r>
-      <w:r>
-        <w:rPr>
-          <w:lang w:val="en-US"/>
-        </w:rPr>
-        <w:t>-&gt;</w:t>
-      </w:r>
-      <w:r>
-        <w:rPr>
-          <w:lang w:val="en-US"/>
-        </w:rPr>
-        <w:t xml:space="preserve"> 21 April 2014</w:t>
+        <w:t>1</w:t>
+      </w:r>
+      <w:r>
+        <w:rPr>
+          <w:vertAlign w:val="superscript"/>
+          <w:lang w:val="en-US"/>
+        </w:rPr>
+        <w:t>st</w:t>
+      </w:r>
+      <w:r>
+        <w:rPr>
+          <w:lang w:val="en-US"/>
+        </w:rPr>
+        <w:t xml:space="preserve"> Feedback and tuning -&gt; 19 May 2014</w:t>
       </w:r>
     </w:p>
     <w:p>
@@ -1179,13 +1828,37 @@
         <w:rPr>
           <w:lang w:val="en-US"/>
         </w:rPr>
-        <w:t>Almost-fully working prototype</w:t>
-      </w:r>
-      <w:r>
-        <w:rPr>
-          <w:lang w:val="en-US"/>
-        </w:rPr>
-        <w:t xml:space="preserve"> -&gt; 28 April 2014</w:t>
+        <w:t>Fully functioning prototype</w:t>
+      </w:r>
+      <w:r>
+        <w:rPr>
+          <w:lang w:val="en-US"/>
+        </w:rPr>
+        <w:t xml:space="preserve"> </w:t>
+      </w:r>
+      <w:r>
+        <w:rPr>
+          <w:lang w:val="en-US"/>
+        </w:rPr>
+        <w:t>-&gt; 26</w:t>
+      </w:r>
+      <w:r>
+        <w:rPr>
+          <w:lang w:val="en-US"/>
+        </w:rPr>
+        <w:t xml:space="preserve"> </w:t>
+      </w:r>
+      <w:r>
+        <w:rPr>
+          <w:lang w:val="en-US"/>
+        </w:rPr>
+        <w:t>May</w:t>
+      </w:r>
+      <w:r>
+        <w:rPr>
+          <w:lang w:val="en-US"/>
+        </w:rPr>
+        <w:t xml:space="preserve"> 2014</w:t>
       </w:r>
     </w:p>
     <w:p>
@@ -1203,32 +1876,32 @@
         <w:rPr>
           <w:lang w:val="en-US"/>
         </w:rPr>
-        <w:t>1</w:t>
+        <w:t>Final changes and 2</w:t>
       </w:r>
       <w:r>
         <w:rPr>
           <w:vertAlign w:val="superscript"/>
           <w:lang w:val="en-US"/>
         </w:rPr>
-        <w:t>st</w:t>
-      </w:r>
-      <w:r>
-        <w:rPr>
-          <w:lang w:val="en-US"/>
-        </w:rPr>
-        <w:t xml:space="preserve"> Phase </w:t>
-      </w:r>
-      <w:r>
-        <w:rPr>
-          <w:lang w:val="en-US"/>
-        </w:rPr>
-        <w:t xml:space="preserve">Review </w:t>
-      </w:r>
-      <w:r>
-        <w:rPr>
-          <w:lang w:val="en-US"/>
-        </w:rPr>
-        <w:t>-&gt; 5 May 2014</w:t>
+        <w:t>nd</w:t>
+      </w:r>
+      <w:r>
+        <w:rPr>
+          <w:lang w:val="en-US"/>
+        </w:rPr>
+        <w:t xml:space="preserve"> Phase Review-&gt;</w:t>
+      </w:r>
+      <w:r>
+        <w:rPr>
+          <w:lang w:val="en-US"/>
+        </w:rPr>
+        <w:t xml:space="preserve"> </w:t>
+      </w:r>
+      <w:r>
+        <w:rPr>
+          <w:lang w:val="en-US"/>
+        </w:rPr>
+        <w:t>16 June 2014</w:t>
       </w:r>
     </w:p>
     <w:p>
@@ -1239,22 +1912,24 @@
           <w:numId w:val="2"/>
         </w:numPr>
         <w:rPr>
-          <w:lang w:val="en-US"/>
-        </w:rPr>
-      </w:pPr>
-      <w:r>
-        <w:rPr>
-          <w:b/>
           <w:u w:val="single"/>
           <w:lang w:val="en-US"/>
         </w:rPr>
-        <w:t>Progress report and individual presentation</w:t>
-      </w:r>
-      <w:r>
-        <w:rPr>
-          <w:lang w:val="en-US"/>
-        </w:rPr>
-        <w:t xml:space="preserve"> -&gt; 5 May 2014</w:t>
+      </w:pPr>
+      <w:r>
+        <w:rPr>
+          <w:b/>
+          <w:u w:val="single"/>
+          <w:lang w:val="en-US"/>
+        </w:rPr>
+        <w:t>Cardboard and beta version</w:t>
+      </w:r>
+      <w:r>
+        <w:rPr>
+          <w:u w:val="single"/>
+          <w:lang w:val="en-US"/>
+        </w:rPr>
+        <w:t xml:space="preserve"> -&gt; 16 June 2014</w:t>
       </w:r>
     </w:p>
     <w:p>
@@ -1272,20 +1947,44 @@
         <w:rPr>
           <w:lang w:val="en-US"/>
         </w:rPr>
-        <w:t>1</w:t>
+        <w:t>2</w:t>
       </w:r>
       <w:r>
         <w:rPr>
           <w:vertAlign w:val="superscript"/>
           <w:lang w:val="en-US"/>
         </w:rPr>
-        <w:t>st</w:t>
-      </w:r>
-      <w:r>
-        <w:rPr>
-          <w:lang w:val="en-US"/>
-        </w:rPr>
-        <w:t xml:space="preserve"> Feedback and tuning -&gt; 19 May 2014</w:t>
+        <w:t>nd</w:t>
+      </w:r>
+      <w:r>
+        <w:rPr>
+          <w:lang w:val="en-US"/>
+        </w:rPr>
+        <w:t xml:space="preserve"> Feedback and </w:t>
+      </w:r>
+      <w:r>
+        <w:rPr>
+          <w:lang w:val="en-US"/>
+        </w:rPr>
+        <w:t>tuning</w:t>
+      </w:r>
+      <w:r>
+        <w:rPr>
+          <w:lang w:val="en-US"/>
+        </w:rPr>
+        <w:t xml:space="preserve"> -&gt; </w:t>
+      </w:r>
+      <w:r>
+        <w:rPr>
+          <w:lang w:val="en-US"/>
+        </w:rPr>
+        <w:t>30</w:t>
+      </w:r>
+      <w:r>
+        <w:rPr>
+          <w:lang w:val="en-US"/>
+        </w:rPr>
+        <w:t xml:space="preserve"> June 2014</w:t>
       </w:r>
     </w:p>
     <w:p>
@@ -1303,7 +2002,25 @@
         <w:rPr>
           <w:lang w:val="en-US"/>
         </w:rPr>
-        <w:t>Fully functioning prototype</w:t>
+        <w:t xml:space="preserve">Reports compiling </w:t>
+      </w:r>
+      <w:r>
+        <w:rPr>
+          <w:lang w:val="en-US"/>
+        </w:rPr>
+        <w:t>Android Market deployment</w:t>
+      </w:r>
+      <w:r>
+        <w:rPr>
+          <w:lang w:val="en-US"/>
+        </w:rPr>
+        <w:t xml:space="preserve"> -&gt; </w:t>
+      </w:r>
+      <w:r>
+        <w:rPr>
+          <w:lang w:val="en-US"/>
+        </w:rPr>
+        <w:t>26</w:t>
       </w:r>
       <w:r>
         <w:rPr>
@@ -1315,25 +2032,7 @@
         <w:rPr>
           <w:lang w:val="en-US"/>
         </w:rPr>
-        <w:t>-&gt; 26</w:t>
-      </w:r>
-      <w:r>
-        <w:rPr>
-          <w:lang w:val="en-US"/>
-        </w:rPr>
-        <w:t xml:space="preserve"> </w:t>
-      </w:r>
-      <w:r>
-        <w:rPr>
-          <w:lang w:val="en-US"/>
-        </w:rPr>
-        <w:t>May</w:t>
-      </w:r>
-      <w:r>
-        <w:rPr>
-          <w:lang w:val="en-US"/>
-        </w:rPr>
-        <w:t xml:space="preserve"> 2014</w:t>
+        <w:t>July 2014</w:t>
       </w:r>
     </w:p>
     <w:p>
@@ -1344,49 +2043,6 @@
           <w:numId w:val="2"/>
         </w:numPr>
         <w:rPr>
-          <w:lang w:val="en-US"/>
-        </w:rPr>
-      </w:pPr>
-      <w:r>
-        <w:rPr>
-          <w:lang w:val="en-US"/>
-        </w:rPr>
-        <w:t>Final changes and 2</w:t>
-      </w:r>
-      <w:r>
-        <w:rPr>
-          <w:vertAlign w:val="superscript"/>
-          <w:lang w:val="en-US"/>
-        </w:rPr>
-        <w:t>nd</w:t>
-      </w:r>
-      <w:r>
-        <w:rPr>
-          <w:lang w:val="en-US"/>
-        </w:rPr>
-        <w:t xml:space="preserve"> Phase Review-&gt;</w:t>
-      </w:r>
-      <w:r>
-        <w:rPr>
-          <w:lang w:val="en-US"/>
-        </w:rPr>
-        <w:t xml:space="preserve"> </w:t>
-      </w:r>
-      <w:r>
-        <w:rPr>
-          <w:lang w:val="en-US"/>
-        </w:rPr>
-        <w:t>16 June 2014</w:t>
-      </w:r>
-    </w:p>
-    <w:p>
-      <w:pPr>
-        <w:pStyle w:val="PargrafodaLista"/>
-        <w:numPr>
-          <w:ilvl w:val="0"/>
-          <w:numId w:val="2"/>
-        </w:numPr>
-        <w:rPr>
           <w:u w:val="single"/>
           <w:lang w:val="en-US"/>
         </w:rPr>
@@ -1397,329 +2053,94 @@
           <w:u w:val="single"/>
           <w:lang w:val="en-US"/>
         </w:rPr>
-        <w:t>Cardboard and beta version</w:t>
+        <w:t>Final version</w:t>
       </w:r>
       <w:r>
         <w:rPr>
           <w:u w:val="single"/>
           <w:lang w:val="en-US"/>
         </w:rPr>
-        <w:t xml:space="preserve"> -&gt; 16 June 2014</w:t>
-      </w:r>
-    </w:p>
-    <w:p>
-      <w:pPr>
-        <w:pStyle w:val="PargrafodaLista"/>
-        <w:numPr>
-          <w:ilvl w:val="0"/>
-          <w:numId w:val="2"/>
-        </w:numPr>
-        <w:rPr>
-          <w:lang w:val="en-US"/>
-        </w:rPr>
-      </w:pPr>
-      <w:r>
-        <w:rPr>
-          <w:lang w:val="en-US"/>
-        </w:rPr>
-        <w:t>2</w:t>
-      </w:r>
-      <w:r>
-        <w:rPr>
-          <w:vertAlign w:val="superscript"/>
-          <w:lang w:val="en-US"/>
-        </w:rPr>
-        <w:t>nd</w:t>
-      </w:r>
-      <w:r>
-        <w:rPr>
-          <w:lang w:val="en-US"/>
-        </w:rPr>
-        <w:t xml:space="preserve"> Feedback and </w:t>
-      </w:r>
-      <w:r>
-        <w:rPr>
-          <w:lang w:val="en-US"/>
-        </w:rPr>
-        <w:t>tuning</w:t>
-      </w:r>
-      <w:r>
-        <w:rPr>
-          <w:lang w:val="en-US"/>
-        </w:rPr>
-        <w:t xml:space="preserve"> -&gt; </w:t>
-      </w:r>
-      <w:r>
-        <w:rPr>
-          <w:lang w:val="en-US"/>
-        </w:rPr>
-        <w:t>30</w:t>
-      </w:r>
-      <w:r>
-        <w:rPr>
-          <w:lang w:val="en-US"/>
-        </w:rPr>
-        <w:t xml:space="preserve"> June 2014</w:t>
-      </w:r>
-    </w:p>
-    <w:p>
-      <w:pPr>
-        <w:pStyle w:val="PargrafodaLista"/>
-        <w:numPr>
-          <w:ilvl w:val="0"/>
-          <w:numId w:val="2"/>
-        </w:numPr>
-        <w:rPr>
-          <w:lang w:val="en-US"/>
-        </w:rPr>
-      </w:pPr>
-      <w:r>
-        <w:rPr>
-          <w:lang w:val="en-US"/>
-        </w:rPr>
-        <w:t xml:space="preserve">Reports compiling </w:t>
-      </w:r>
-      <w:r>
-        <w:rPr>
-          <w:lang w:val="en-US"/>
-        </w:rPr>
-        <w:t>Android Market deployment</w:t>
-      </w:r>
-      <w:r>
-        <w:rPr>
-          <w:lang w:val="en-US"/>
-        </w:rPr>
-        <w:t xml:space="preserve"> -&gt; </w:t>
-      </w:r>
-      <w:r>
-        <w:rPr>
-          <w:lang w:val="en-US"/>
-        </w:rPr>
-        <w:t>26</w:t>
-      </w:r>
-      <w:r>
-        <w:rPr>
-          <w:lang w:val="en-US"/>
-        </w:rPr>
-        <w:t xml:space="preserve"> </w:t>
-      </w:r>
-      <w:r>
-        <w:rPr>
-          <w:lang w:val="en-US"/>
-        </w:rPr>
-        <w:t>July 2014</w:t>
-      </w:r>
-    </w:p>
-    <w:p>
-      <w:pPr>
-        <w:pStyle w:val="PargrafodaLista"/>
-        <w:numPr>
-          <w:ilvl w:val="0"/>
-          <w:numId w:val="2"/>
-        </w:numPr>
+        <w:t xml:space="preserve"> -&gt; 26 July 2014</w:t>
+      </w:r>
+    </w:p>
+    <w:p>
+      <w:pPr>
         <w:rPr>
           <w:u w:val="single"/>
           <w:lang w:val="en-US"/>
         </w:rPr>
       </w:pPr>
-      <w:r>
-        <w:rPr>
-          <w:b/>
-          <w:u w:val="single"/>
-          <w:lang w:val="en-US"/>
-        </w:rPr>
-        <w:t>Final version</w:t>
-      </w:r>
-      <w:r>
-        <w:rPr>
-          <w:u w:val="single"/>
-          <w:lang w:val="en-US"/>
-        </w:rPr>
-        <w:t xml:space="preserve"> -&gt; 26 July 2014</w:t>
-      </w:r>
-      <w:r>
-        <w:rPr>
-          <w:b/>
-          <w:sz w:val="28"/>
-          <w:lang w:val="en-US"/>
-        </w:rPr>
-        <w:br w:type="page"/>
-      </w:r>
-    </w:p>
-    <w:p>
-      <w:pPr>
-        <w:rPr>
-          <w:b/>
-          <w:sz w:val="28"/>
-          <w:lang w:val="en-US"/>
-        </w:rPr>
-      </w:pPr>
-      <w:r>
-        <w:rPr>
-          <w:b/>
-          <w:sz w:val="28"/>
-          <w:lang w:val="en-US"/>
-        </w:rPr>
-        <w:lastRenderedPageBreak/>
-        <w:t>Constraints and assumptions</w:t>
+    </w:p>
+    <w:p>
+      <w:pPr>
+        <w:ind w:firstLine="360"/>
+        <w:rPr>
+          <w:lang w:val="en-US"/>
+        </w:rPr>
+      </w:pPr>
+    </w:p>
+    <w:p>
+      <w:pPr>
+        <w:rPr>
+          <w:b/>
+          <w:sz w:val="28"/>
+          <w:lang w:val="en-US"/>
+        </w:rPr>
+      </w:pPr>
+      <w:r>
+        <w:rPr>
+          <w:b/>
+          <w:sz w:val="28"/>
+          <w:lang w:val="en-US"/>
+        </w:rPr>
+        <w:t>Resources</w:t>
+      </w:r>
+    </w:p>
+    <w:p>
+      <w:pPr>
+        <w:ind w:firstLine="360"/>
+        <w:rPr>
+          <w:lang w:val="en-US"/>
+        </w:rPr>
+      </w:pPr>
+      <w:r>
+        <w:rPr>
+          <w:lang w:val="en-US"/>
+        </w:rPr>
+        <w:t>The Project is expected to make use of open-source software. The hardware (devices) to be used is my own or, if possible, supplied by CYCLOID.</w:t>
+      </w:r>
+    </w:p>
+    <w:p>
+      <w:pPr>
+        <w:ind w:firstLine="360"/>
+        <w:rPr>
+          <w:lang w:val="en-US"/>
+        </w:rPr>
+      </w:pPr>
+    </w:p>
+    <w:p>
+      <w:pPr>
+        <w:rPr>
+          <w:b/>
+          <w:sz w:val="28"/>
+          <w:lang w:val="en-US"/>
+        </w:rPr>
+      </w:pPr>
+      <w:r>
+        <w:rPr>
+          <w:b/>
+          <w:sz w:val="28"/>
+          <w:lang w:val="en-US"/>
+        </w:rPr>
+        <w:t>Risks</w:t>
       </w:r>
     </w:p>
     <w:p>
       <w:pPr>
         <w:ind w:firstLine="708"/>
         <w:rPr>
-          <w:lang w:val="en-US"/>
-        </w:rPr>
-      </w:pPr>
-      <w:r>
-        <w:rPr>
-          <w:lang w:val="en-US"/>
-        </w:rPr>
-        <w:t>In order to confirm the measures are</w:t>
-      </w:r>
-      <w:r>
-        <w:rPr>
-          <w:lang w:val="en-US"/>
-        </w:rPr>
-        <w:t xml:space="preserve"> correct I will require another device (not using my application)</w:t>
-      </w:r>
-      <w:r>
-        <w:rPr>
-          <w:lang w:val="en-US"/>
-        </w:rPr>
-        <w:t xml:space="preserve"> to perform the scanning of the mobile networks. Also it would be best if </w:t>
-      </w:r>
-      <w:r>
-        <w:rPr>
-          <w:lang w:val="en-US"/>
-        </w:rPr>
-        <w:t>I</w:t>
-      </w:r>
-      <w:r>
-        <w:rPr>
-          <w:lang w:val="en-US"/>
-        </w:rPr>
-        <w:t xml:space="preserve"> could test the App with other devices than my own to have a sense of how much effort is made into</w:t>
-      </w:r>
-      <w:r>
-        <w:rPr>
-          <w:lang w:val="en-US"/>
-        </w:rPr>
-        <w:t xml:space="preserve"> allowing other devices to run the App.</w:t>
-      </w:r>
-      <w:r>
-        <w:rPr>
-          <w:lang w:val="en-US"/>
-        </w:rPr>
-        <w:t xml:space="preserve"> Additional details of network information may be </w:t>
-      </w:r>
-      <w:r>
-        <w:rPr>
-          <w:lang w:val="en-US"/>
-        </w:rPr>
-        <w:t>suggested</w:t>
-      </w:r>
-      <w:r>
-        <w:rPr>
-          <w:lang w:val="en-US"/>
-        </w:rPr>
-        <w:t xml:space="preserve"> by CYCLOID with each meeting,</w:t>
-      </w:r>
-      <w:r>
-        <w:rPr>
-          <w:lang w:val="en-US"/>
-        </w:rPr>
-        <w:t xml:space="preserve"> therefore the</w:t>
-      </w:r>
-      <w:r>
-        <w:rPr>
-          <w:lang w:val="en-US"/>
-        </w:rPr>
-        <w:t xml:space="preserve"> application must allow these accommodations with relative ease.</w:t>
-      </w:r>
-    </w:p>
-    <w:p>
-      <w:pPr>
-        <w:rPr>
-          <w:b/>
-          <w:sz w:val="28"/>
-          <w:lang w:val="en-US"/>
-        </w:rPr>
-      </w:pPr>
-      <w:r>
-        <w:rPr>
-          <w:b/>
-          <w:sz w:val="28"/>
-          <w:lang w:val="en-US"/>
-        </w:rPr>
-        <w:t>Resources</w:t>
-      </w:r>
-    </w:p>
-    <w:p>
-      <w:pPr>
-        <w:ind w:firstLine="708"/>
-        <w:rPr>
-          <w:lang w:val="en-US"/>
-        </w:rPr>
-      </w:pPr>
-      <w:r>
-        <w:rPr>
-          <w:lang w:val="en-US"/>
-        </w:rPr>
-        <w:t xml:space="preserve">The Project is expected to make use of open-source </w:t>
-      </w:r>
-      <w:r>
-        <w:rPr>
-          <w:lang w:val="en-US"/>
-        </w:rPr>
-        <w:t>software</w:t>
-      </w:r>
-      <w:r>
-        <w:rPr>
-          <w:lang w:val="en-US"/>
-        </w:rPr>
-        <w:t>.</w:t>
-      </w:r>
-      <w:r>
-        <w:rPr>
-          <w:lang w:val="en-US"/>
-        </w:rPr>
-        <w:t xml:space="preserve"> The hardware (devices) to be used </w:t>
-      </w:r>
-      <w:r>
-        <w:rPr>
-          <w:lang w:val="en-US"/>
-        </w:rPr>
-        <w:t>is</w:t>
-      </w:r>
-      <w:r>
-        <w:rPr>
-          <w:lang w:val="en-US"/>
-        </w:rPr>
-        <w:t xml:space="preserve"> my own or, if possible, supplied by CYCLOID.</w:t>
-      </w:r>
-    </w:p>
-    <w:p>
-      <w:pPr>
-        <w:rPr>
-          <w:b/>
-          <w:sz w:val="28"/>
-          <w:lang w:val="en-US"/>
-        </w:rPr>
-      </w:pPr>
-      <w:r>
-        <w:rPr>
-          <w:b/>
-          <w:sz w:val="28"/>
-          <w:lang w:val="en-US"/>
-        </w:rPr>
-        <w:t>Risks</w:t>
-      </w:r>
-    </w:p>
-    <w:p>
-      <w:pPr>
-        <w:ind w:firstLine="708"/>
-        <w:rPr>
+          <w:b/>
+          <w:sz w:val="28"/>
           <w:lang w:val="en-US"/>
         </w:rPr>
       </w:pPr>
@@ -1729,6 +2150,15 @@
         </w:rPr>
         <w:t>The main risk is the native C API. Due to some functions require access to a more low level API it is uncertain how many details can be extracted from the mobile network and which devices allow access to those details.</w:t>
       </w:r>
+    </w:p>
+    <w:p>
+      <w:pPr>
+        <w:rPr>
+          <w:b/>
+          <w:sz w:val="28"/>
+          <w:lang w:val="en-US"/>
+        </w:rPr>
+      </w:pPr>
     </w:p>
     <w:p>
       <w:pPr>
@@ -1762,13 +2192,7 @@
         <w:rPr>
           <w:lang w:val="en-US"/>
         </w:rPr>
-        <w:t xml:space="preserve">The Project will be conducted by </w:t>
-      </w:r>
-      <w:r>
-        <w:rPr>
-          <w:lang w:val="en-US"/>
-        </w:rPr>
-        <w:t>me</w:t>
+        <w:t>The Project will be conducted by me</w:t>
       </w:r>
     </w:p>
     <w:p>
@@ -1835,14 +2259,110 @@
         <w:t>CYCLOID will contribute with insight and requirements</w:t>
       </w:r>
     </w:p>
+    <w:p>
+      <w:pPr>
+        <w:rPr>
+          <w:u w:val="single"/>
+          <w:lang w:val="en-US"/>
+        </w:rPr>
+      </w:pPr>
+    </w:p>
     <w:sectPr>
+      <w:footerReference w:type="default" r:id="rId9"/>
       <w:pgSz w:w="11906" w:h="16838"/>
       <w:pgMar w:top="1417" w:right="1701" w:bottom="1417" w:left="1701" w:header="708" w:footer="708" w:gutter="0"/>
+      <w:pgNumType w:start="0"/>
       <w:cols w:space="708"/>
+      <w:titlePg/>
       <w:docGrid w:linePitch="360"/>
     </w:sectPr>
   </w:body>
 </w:document>
+</file>
+
+<file path=word/endnotes.xml><?xml version="1.0" encoding="utf-8"?>
+<w:endnotes xmlns:ve="http://schemas.openxmlformats.org/markup-compatibility/2006" xmlns:o="urn:schemas-microsoft-com:office:office" xmlns:r="http://schemas.openxmlformats.org/officeDocument/2006/relationships" xmlns:m="http://schemas.openxmlformats.org/officeDocument/2006/math" xmlns:v="urn:schemas-microsoft-com:vml" xmlns:wp="http://schemas.openxmlformats.org/drawingml/2006/wordprocessingDrawing" xmlns:w10="urn:schemas-microsoft-com:office:word" xmlns:w="http://schemas.openxmlformats.org/wordprocessingml/2006/main" xmlns:wne="http://schemas.microsoft.com/office/word/2006/wordml">
+  <w:endnote w:type="separator" w:id="-1">
+    <w:p>
+      <w:pPr>
+        <w:spacing w:after="0" w:line="240" w:lineRule="auto"/>
+      </w:pPr>
+      <w:r>
+        <w:separator/>
+      </w:r>
+    </w:p>
+  </w:endnote>
+  <w:endnote w:type="continuationSeparator" w:id="0">
+    <w:p>
+      <w:pPr>
+        <w:spacing w:after="0" w:line="240" w:lineRule="auto"/>
+      </w:pPr>
+      <w:r>
+        <w:continuationSeparator/>
+      </w:r>
+    </w:p>
+  </w:endnote>
+</w:endnotes>
+</file>
+
+<file path=word/footer1.xml><?xml version="1.0" encoding="utf-8"?>
+<w:ftr xmlns:ve="http://schemas.openxmlformats.org/markup-compatibility/2006" xmlns:o="urn:schemas-microsoft-com:office:office" xmlns:r="http://schemas.openxmlformats.org/officeDocument/2006/relationships" xmlns:m="http://schemas.openxmlformats.org/officeDocument/2006/math" xmlns:v="urn:schemas-microsoft-com:vml" xmlns:wp="http://schemas.openxmlformats.org/drawingml/2006/wordprocessingDrawing" xmlns:w10="urn:schemas-microsoft-com:office:word" xmlns:w="http://schemas.openxmlformats.org/wordprocessingml/2006/main" xmlns:wne="http://schemas.microsoft.com/office/word/2006/wordml">
+  <w:sdt>
+    <w:sdtPr>
+      <w:id w:val="3863586"/>
+      <w:docPartObj>
+        <w:docPartGallery w:val="Page Numbers (Bottom of Page)"/>
+        <w:docPartUnique/>
+      </w:docPartObj>
+    </w:sdtPr>
+    <w:sdtContent>
+      <w:p>
+        <w:pPr>
+          <w:pStyle w:val="Rodap"/>
+          <w:jc w:val="right"/>
+        </w:pPr>
+        <w:fldSimple w:instr=" PAGE   \* MERGEFORMAT ">
+          <w:r>
+            <w:rPr>
+              <w:noProof/>
+            </w:rPr>
+            <w:t>3</w:t>
+          </w:r>
+        </w:fldSimple>
+      </w:p>
+    </w:sdtContent>
+  </w:sdt>
+  <w:p>
+    <w:pPr>
+      <w:pStyle w:val="Rodap"/>
+    </w:pPr>
+  </w:p>
+</w:ftr>
+</file>
+
+<file path=word/footnotes.xml><?xml version="1.0" encoding="utf-8"?>
+<w:footnotes xmlns:ve="http://schemas.openxmlformats.org/markup-compatibility/2006" xmlns:o="urn:schemas-microsoft-com:office:office" xmlns:r="http://schemas.openxmlformats.org/officeDocument/2006/relationships" xmlns:m="http://schemas.openxmlformats.org/officeDocument/2006/math" xmlns:v="urn:schemas-microsoft-com:vml" xmlns:wp="http://schemas.openxmlformats.org/drawingml/2006/wordprocessingDrawing" xmlns:w10="urn:schemas-microsoft-com:office:word" xmlns:w="http://schemas.openxmlformats.org/wordprocessingml/2006/main" xmlns:wne="http://schemas.microsoft.com/office/word/2006/wordml">
+  <w:footnote w:type="separator" w:id="-1">
+    <w:p>
+      <w:pPr>
+        <w:spacing w:after="0" w:line="240" w:lineRule="auto"/>
+      </w:pPr>
+      <w:r>
+        <w:separator/>
+      </w:r>
+    </w:p>
+  </w:footnote>
+  <w:footnote w:type="continuationSeparator" w:id="0">
+    <w:p>
+      <w:pPr>
+        <w:spacing w:after="0" w:line="240" w:lineRule="auto"/>
+      </w:pPr>
+      <w:r>
+        <w:continuationSeparator/>
+      </w:r>
+    </w:p>
+  </w:footnote>
+</w:footnotes>
 </file>
 
 <file path=word/numbering.xml><?xml version="1.0" encoding="utf-8"?>
@@ -2775,6 +3295,76 @@
       <w:sz w:val="16"/>
       <w:szCs w:val="16"/>
     </w:rPr>
+  </w:style>
+  <w:style w:type="paragraph" w:styleId="Cabealho">
+    <w:name w:val="header"/>
+    <w:basedOn w:val="Normal"/>
+    <w:link w:val="CabealhoCarcter"/>
+    <w:uiPriority w:val="99"/>
+    <w:unhideWhenUsed/>
+    <w:rsid w:val="007E14E9"/>
+    <w:pPr>
+      <w:tabs>
+        <w:tab w:val="center" w:pos="4252"/>
+        <w:tab w:val="right" w:pos="8504"/>
+      </w:tabs>
+      <w:spacing w:after="0" w:line="240" w:lineRule="auto"/>
+    </w:pPr>
+  </w:style>
+  <w:style w:type="character" w:customStyle="1" w:styleId="CabealhoCarcter">
+    <w:name w:val="Cabeçalho Carácter"/>
+    <w:basedOn w:val="Tipodeletrapredefinidodopargrafo"/>
+    <w:link w:val="Cabealho"/>
+    <w:uiPriority w:val="99"/>
+    <w:rsid w:val="007E14E9"/>
+  </w:style>
+  <w:style w:type="paragraph" w:styleId="Rodap">
+    <w:name w:val="footer"/>
+    <w:basedOn w:val="Normal"/>
+    <w:link w:val="RodapCarcter"/>
+    <w:uiPriority w:val="99"/>
+    <w:unhideWhenUsed/>
+    <w:rsid w:val="007E14E9"/>
+    <w:pPr>
+      <w:tabs>
+        <w:tab w:val="center" w:pos="4252"/>
+        <w:tab w:val="right" w:pos="8504"/>
+      </w:tabs>
+      <w:spacing w:after="0" w:line="240" w:lineRule="auto"/>
+    </w:pPr>
+  </w:style>
+  <w:style w:type="character" w:customStyle="1" w:styleId="RodapCarcter">
+    <w:name w:val="Rodapé Carácter"/>
+    <w:basedOn w:val="Tipodeletrapredefinidodopargrafo"/>
+    <w:link w:val="Rodap"/>
+    <w:uiPriority w:val="99"/>
+    <w:rsid w:val="007E14E9"/>
+  </w:style>
+  <w:style w:type="table" w:styleId="Tabelacomgrelha">
+    <w:name w:val="Table Grid"/>
+    <w:basedOn w:val="Tabelanormal"/>
+    <w:uiPriority w:val="59"/>
+    <w:rsid w:val="002D7CBA"/>
+    <w:pPr>
+      <w:spacing w:after="0" w:line="240" w:lineRule="auto"/>
+    </w:pPr>
+    <w:tblPr>
+      <w:tblInd w:w="0" w:type="dxa"/>
+      <w:tblBorders>
+        <w:top w:val="single" w:sz="4" w:space="0" w:color="auto"/>
+        <w:left w:val="single" w:sz="4" w:space="0" w:color="auto"/>
+        <w:bottom w:val="single" w:sz="4" w:space="0" w:color="auto"/>
+        <w:right w:val="single" w:sz="4" w:space="0" w:color="auto"/>
+        <w:insideH w:val="single" w:sz="4" w:space="0" w:color="auto"/>
+        <w:insideV w:val="single" w:sz="4" w:space="0" w:color="auto"/>
+      </w:tblBorders>
+      <w:tblCellMar>
+        <w:top w:w="0" w:type="dxa"/>
+        <w:left w:w="108" w:type="dxa"/>
+        <w:bottom w:w="0" w:type="dxa"/>
+        <w:right w:w="108" w:type="dxa"/>
+      </w:tblCellMar>
+    </w:tblPr>
   </w:style>
 </w:styles>
 </file>

</xml_diff>